<commit_message>
Add Histogram Equalization.pdf (Computer Vision) & Update Exercise_2_Solution (.pdf & .doc) (Data Mining)
</commit_message>
<xml_diff>
--- a/MSc-2/data-mining/Exercises/Exercise_2/Exercise_2_Solution.docx
+++ b/MSc-2/data-mining/Exercises/Exercise_2/Exercise_2_Solution.docx
@@ -1,6 +1,6 @@
 
 <file path=word/document.xml><?xml version="1.0" encoding="utf-8"?>
-<w:document xmlns:wpc="http://schemas.microsoft.com/office/word/2010/wordprocessingCanvas" xmlns:mc="http://schemas.openxmlformats.org/markup-compatibility/2006" xmlns:o="urn:schemas-microsoft-com:office:office" xmlns:r="http://schemas.openxmlformats.org/officeDocument/2006/relationships" xmlns:m="http://schemas.openxmlformats.org/officeDocument/2006/math" xmlns:v="urn:schemas-microsoft-com:vml" xmlns:wp14="http://schemas.microsoft.com/office/word/2010/wordprocessingDrawing" xmlns:wp="http://schemas.openxmlformats.org/drawingml/2006/wordprocessingDrawing" xmlns:w10="urn:schemas-microsoft-com:office:word" xmlns:w="http://schemas.openxmlformats.org/wordprocessingml/2006/main" xmlns:w14="http://schemas.microsoft.com/office/word/2010/wordml" xmlns:w15="http://schemas.microsoft.com/office/word/2012/wordml" xmlns:wpg="http://schemas.microsoft.com/office/word/2010/wordprocessingGroup" xmlns:wpi="http://schemas.microsoft.com/office/word/2010/wordprocessingInk" xmlns:wne="http://schemas.microsoft.com/office/word/2006/wordml" xmlns:wps="http://schemas.microsoft.com/office/word/2010/wordprocessingShape" mc:Ignorable="w14 w15 wp14">
+<w:document xmlns:wpc="http://schemas.microsoft.com/office/word/2010/wordprocessingCanvas" xmlns:cx="http://schemas.microsoft.com/office/drawing/2014/chartex" xmlns:cx1="http://schemas.microsoft.com/office/drawing/2015/9/8/chartex" xmlns:cx2="http://schemas.microsoft.com/office/drawing/2015/10/21/chartex" xmlns:cx3="http://schemas.microsoft.com/office/drawing/2016/5/9/chartex" xmlns:cx4="http://schemas.microsoft.com/office/drawing/2016/5/10/chartex" xmlns:cx5="http://schemas.microsoft.com/office/drawing/2016/5/11/chartex" xmlns:cx6="http://schemas.microsoft.com/office/drawing/2016/5/12/chartex" xmlns:cx7="http://schemas.microsoft.com/office/drawing/2016/5/13/chartex" xmlns:cx8="http://schemas.microsoft.com/office/drawing/2016/5/14/chartex" xmlns:mc="http://schemas.openxmlformats.org/markup-compatibility/2006" xmlns:aink="http://schemas.microsoft.com/office/drawing/2016/ink" xmlns:am3d="http://schemas.microsoft.com/office/drawing/2017/model3d" xmlns:o="urn:schemas-microsoft-com:office:office" xmlns:oel="http://schemas.microsoft.com/office/2019/extlst" xmlns:r="http://schemas.openxmlformats.org/officeDocument/2006/relationships" xmlns:m="http://schemas.openxmlformats.org/officeDocument/2006/math" xmlns:v="urn:schemas-microsoft-com:vml" xmlns:wp14="http://schemas.microsoft.com/office/word/2010/wordprocessingDrawing" xmlns:wp="http://schemas.openxmlformats.org/drawingml/2006/wordprocessingDrawing" xmlns:w10="urn:schemas-microsoft-com:office:word" xmlns:w="http://schemas.openxmlformats.org/wordprocessingml/2006/main" xmlns:w14="http://schemas.microsoft.com/office/word/2010/wordml" xmlns:w15="http://schemas.microsoft.com/office/word/2012/wordml" xmlns:w16cex="http://schemas.microsoft.com/office/word/2018/wordml/cex" xmlns:w16cid="http://schemas.microsoft.com/office/word/2016/wordml/cid" xmlns:w16="http://schemas.microsoft.com/office/word/2018/wordml" xmlns:w16du="http://schemas.microsoft.com/office/word/2023/wordml/word16du" xmlns:w16sdtdh="http://schemas.microsoft.com/office/word/2020/wordml/sdtdatahash" xmlns:w16sdtfl="http://schemas.microsoft.com/office/word/2024/wordml/sdtformatlock" xmlns:w16se="http://schemas.microsoft.com/office/word/2015/wordml/symex" xmlns:wpg="http://schemas.microsoft.com/office/word/2010/wordprocessingGroup" xmlns:wpi="http://schemas.microsoft.com/office/word/2010/wordprocessingInk" xmlns:wne="http://schemas.microsoft.com/office/word/2006/wordml" xmlns:wps="http://schemas.microsoft.com/office/word/2010/wordprocessingShape" mc:Ignorable="w14 w15 w16se w16cid w16 w16cex w16sdtdh w16sdtfl w16du wp14">
   <w:body>
     <w:p>
       <w:pPr>
@@ -10373,10 +10373,10 @@
             <v:path o:extrusionok="f" gradientshapeok="t" o:connecttype="rect"/>
             <o:lock v:ext="edit" aspectratio="t"/>
           </v:shapetype>
-          <v:shape id="_x0000_i1025" type="#_x0000_t75" style="width:67.15pt;height:67.15pt" o:ole="">
+          <v:shape id="_x0000_i1025" type="#_x0000_t75" style="width:67pt;height:67pt" o:ole="">
             <v:imagedata r:id="rId4" o:title=""/>
           </v:shape>
-          <o:OLEObject Type="Embed" ProgID="Equation.DSMT4" ShapeID="_x0000_i1025" DrawAspect="Content" ObjectID="_1729704657" r:id="rId5"/>
+          <o:OLEObject Type="Embed" ProgID="Equation.DSMT4" ShapeID="_x0000_i1025" DrawAspect="Content" ObjectID="_1828940849" r:id="rId5"/>
         </w:object>
       </w:r>
     </w:p>
@@ -10414,10 +10414,10 @@
           <w:position w:val="-62"/>
         </w:rPr>
         <w:object w:dxaOrig="2799" w:dyaOrig="1340" w14:anchorId="0DFB3BE2">
-          <v:shape id="_x0000_i1026" type="#_x0000_t75" style="width:139.7pt;height:67.15pt" o:ole="">
+          <v:shape id="_x0000_i1026" type="#_x0000_t75" style="width:139.8pt;height:67pt" o:ole="">
             <v:imagedata r:id="rId6" o:title=""/>
           </v:shape>
-          <o:OLEObject Type="Embed" ProgID="Equation.DSMT4" ShapeID="_x0000_i1026" DrawAspect="Content" ObjectID="_1729704658" r:id="rId7"/>
+          <o:OLEObject Type="Embed" ProgID="Equation.DSMT4" ShapeID="_x0000_i1026" DrawAspect="Content" ObjectID="_1828940850" r:id="rId7"/>
         </w:object>
       </w:r>
     </w:p>
@@ -10432,10 +10432,10 @@
           <w:position w:val="-64"/>
         </w:rPr>
         <w:object w:dxaOrig="7839" w:dyaOrig="1380" w14:anchorId="7A34FACE">
-          <v:shape id="_x0000_i1027" type="#_x0000_t75" style="width:391.7pt;height:69.3pt" o:ole="">
+          <v:shape id="_x0000_i1027" type="#_x0000_t75" style="width:391.8pt;height:69.5pt" o:ole="">
             <v:imagedata r:id="rId8" o:title=""/>
           </v:shape>
-          <o:OLEObject Type="Embed" ProgID="Equation.DSMT4" ShapeID="_x0000_i1027" DrawAspect="Content" ObjectID="_1729704659" r:id="rId9"/>
+          <o:OLEObject Type="Embed" ProgID="Equation.DSMT4" ShapeID="_x0000_i1027" DrawAspect="Content" ObjectID="_1828940851" r:id="rId9"/>
         </w:object>
       </w:r>
     </w:p>
@@ -10450,10 +10450,10 @@
           <w:position w:val="-30"/>
         </w:rPr>
         <w:object w:dxaOrig="6759" w:dyaOrig="720" w14:anchorId="5D86A965">
-          <v:shape id="_x0000_i1028" type="#_x0000_t75" style="width:338.5pt;height:36pt" o:ole="">
+          <v:shape id="_x0000_i1028" type="#_x0000_t75" style="width:338.25pt;height:36pt" o:ole="">
             <v:imagedata r:id="rId10" o:title=""/>
           </v:shape>
-          <o:OLEObject Type="Embed" ProgID="Equation.DSMT4" ShapeID="_x0000_i1028" DrawAspect="Content" ObjectID="_1729704660" r:id="rId11"/>
+          <o:OLEObject Type="Embed" ProgID="Equation.DSMT4" ShapeID="_x0000_i1028" DrawAspect="Content" ObjectID="_1828940852" r:id="rId11"/>
         </w:object>
       </w:r>
     </w:p>
@@ -10468,10 +10468,10 @@
           <w:position w:val="-12"/>
         </w:rPr>
         <w:object w:dxaOrig="5340" w:dyaOrig="400" w14:anchorId="121D6B93">
-          <v:shape id="_x0000_i1029" type="#_x0000_t75" style="width:267.05pt;height:19.9pt" o:ole="">
+          <v:shape id="_x0000_i1029" type="#_x0000_t75" style="width:267.05pt;height:20.1pt" o:ole="">
             <v:imagedata r:id="rId12" o:title=""/>
           </v:shape>
-          <o:OLEObject Type="Embed" ProgID="Equation.DSMT4" ShapeID="_x0000_i1029" DrawAspect="Content" ObjectID="_1729704661" r:id="rId13"/>
+          <o:OLEObject Type="Embed" ProgID="Equation.DSMT4" ShapeID="_x0000_i1029" DrawAspect="Content" ObjectID="_1828940853" r:id="rId13"/>
         </w:object>
       </w:r>
     </w:p>
@@ -10486,10 +10486,10 @@
           <w:position w:val="-24"/>
         </w:rPr>
         <w:object w:dxaOrig="1520" w:dyaOrig="600" w14:anchorId="0DB49EC0">
-          <v:shape id="_x0000_i1030" type="#_x0000_t75" style="width:76.3pt;height:30.1pt" o:ole="">
+          <v:shape id="_x0000_i1030" type="#_x0000_t75" style="width:76.2pt;height:30.15pt" o:ole="">
             <v:imagedata r:id="rId14" o:title=""/>
           </v:shape>
-          <o:OLEObject Type="Embed" ProgID="Equation.DSMT4" ShapeID="_x0000_i1030" DrawAspect="Content" ObjectID="_1729704662" r:id="rId15"/>
+          <o:OLEObject Type="Embed" ProgID="Equation.DSMT4" ShapeID="_x0000_i1030" DrawAspect="Content" ObjectID="_1828940854" r:id="rId15"/>
         </w:object>
       </w:r>
     </w:p>
@@ -10504,10 +10504,10 @@
           <w:position w:val="-28"/>
         </w:rPr>
         <w:object w:dxaOrig="4819" w:dyaOrig="680" w14:anchorId="653AF601">
-          <v:shape id="_x0000_i1031" type="#_x0000_t75" style="width:241.25pt;height:33.85pt" o:ole="">
+          <v:shape id="_x0000_i1031" type="#_x0000_t75" style="width:241.1pt;height:33.5pt" o:ole="">
             <v:imagedata r:id="rId16" o:title=""/>
           </v:shape>
-          <o:OLEObject Type="Embed" ProgID="Equation.DSMT4" ShapeID="_x0000_i1031" DrawAspect="Content" ObjectID="_1729704663" r:id="rId17"/>
+          <o:OLEObject Type="Embed" ProgID="Equation.DSMT4" ShapeID="_x0000_i1031" DrawAspect="Content" ObjectID="_1828940855" r:id="rId17"/>
         </w:object>
       </w:r>
     </w:p>
@@ -10522,10 +10522,10 @@
           <w:position w:val="-24"/>
         </w:rPr>
         <w:object w:dxaOrig="3739" w:dyaOrig="580" w14:anchorId="21FC5E6E">
-          <v:shape id="_x0000_i1032" type="#_x0000_t75" style="width:187pt;height:29pt" o:ole="">
+          <v:shape id="_x0000_i1032" type="#_x0000_t75" style="width:186.7pt;height:29.3pt" o:ole="">
             <v:imagedata r:id="rId18" o:title=""/>
           </v:shape>
-          <o:OLEObject Type="Embed" ProgID="Equation.DSMT4" ShapeID="_x0000_i1032" DrawAspect="Content" ObjectID="_1729704664" r:id="rId19"/>
+          <o:OLEObject Type="Embed" ProgID="Equation.DSMT4" ShapeID="_x0000_i1032" DrawAspect="Content" ObjectID="_1828940856" r:id="rId19"/>
         </w:object>
       </w:r>
     </w:p>
@@ -10540,10 +10540,10 @@
           <w:position w:val="-12"/>
         </w:rPr>
         <w:object w:dxaOrig="4760" w:dyaOrig="360" w14:anchorId="69BF622C">
-          <v:shape id="_x0000_i1033" type="#_x0000_t75" style="width:238.05pt;height:18.25pt" o:ole="">
+          <v:shape id="_x0000_i1033" type="#_x0000_t75" style="width:237.75pt;height:18.4pt" o:ole="">
             <v:imagedata r:id="rId20" o:title=""/>
           </v:shape>
-          <o:OLEObject Type="Embed" ProgID="Equation.DSMT4" ShapeID="_x0000_i1033" DrawAspect="Content" ObjectID="_1729704665" r:id="rId21"/>
+          <o:OLEObject Type="Embed" ProgID="Equation.DSMT4" ShapeID="_x0000_i1033" DrawAspect="Content" ObjectID="_1828940857" r:id="rId21"/>
         </w:object>
       </w:r>
     </w:p>
@@ -10558,10 +10558,10 @@
           <w:position w:val="-10"/>
         </w:rPr>
         <w:object w:dxaOrig="740" w:dyaOrig="320" w14:anchorId="7F0B46D0">
-          <v:shape id="_x0000_i1034" type="#_x0000_t75" style="width:37.05pt;height:16.1pt" o:ole="">
+          <v:shape id="_x0000_i1034" type="#_x0000_t75" style="width:36.85pt;height:15.9pt" o:ole="">
             <v:imagedata r:id="rId22" o:title=""/>
           </v:shape>
-          <o:OLEObject Type="Embed" ProgID="Equation.DSMT4" ShapeID="_x0000_i1034" DrawAspect="Content" ObjectID="_1729704666" r:id="rId23"/>
+          <o:OLEObject Type="Embed" ProgID="Equation.DSMT4" ShapeID="_x0000_i1034" DrawAspect="Content" ObjectID="_1828940858" r:id="rId23"/>
         </w:object>
       </w:r>
     </w:p>
@@ -10601,10 +10601,10 @@
           <w:position w:val="-64"/>
         </w:rPr>
         <w:object w:dxaOrig="2120" w:dyaOrig="1400" w14:anchorId="4874A339">
-          <v:shape id="_x0000_i1039" type="#_x0000_t75" style="width:106.4pt;height:69.85pt" o:ole="">
+          <v:shape id="_x0000_i1035" type="#_x0000_t75" style="width:106.35pt;height:69.5pt" o:ole="">
             <v:imagedata r:id="rId24" o:title=""/>
           </v:shape>
-          <o:OLEObject Type="Embed" ProgID="Equation.DSMT4" ShapeID="_x0000_i1039" DrawAspect="Content" ObjectID="_1729704667" r:id="rId25"/>
+          <o:OLEObject Type="Embed" ProgID="Equation.DSMT4" ShapeID="_x0000_i1035" DrawAspect="Content" ObjectID="_1828940859" r:id="rId25"/>
         </w:object>
       </w:r>
     </w:p>
@@ -10619,10 +10619,10 @@
           <w:position w:val="-28"/>
         </w:rPr>
         <w:object w:dxaOrig="4720" w:dyaOrig="680" w14:anchorId="1F032FFE">
-          <v:shape id="_x0000_i1035" type="#_x0000_t75" style="width:236.4pt;height:33.85pt" o:ole="">
+          <v:shape id="_x0000_i1036" type="#_x0000_t75" style="width:236.1pt;height:33.5pt" o:ole="">
             <v:imagedata r:id="rId26" o:title=""/>
           </v:shape>
-          <o:OLEObject Type="Embed" ProgID="Equation.DSMT4" ShapeID="_x0000_i1035" DrawAspect="Content" ObjectID="_1729704668" r:id="rId27"/>
+          <o:OLEObject Type="Embed" ProgID="Equation.DSMT4" ShapeID="_x0000_i1036" DrawAspect="Content" ObjectID="_1828940860" r:id="rId27"/>
         </w:object>
       </w:r>
     </w:p>
@@ -10637,10 +10637,10 @@
           <w:position w:val="-24"/>
         </w:rPr>
         <w:object w:dxaOrig="3640" w:dyaOrig="580" w14:anchorId="5854DCE4">
-          <v:shape id="_x0000_i1036" type="#_x0000_t75" style="width:181.6pt;height:29pt" o:ole="">
+          <v:shape id="_x0000_i1037" type="#_x0000_t75" style="width:181.65pt;height:29.3pt" o:ole="">
             <v:imagedata r:id="rId28" o:title=""/>
           </v:shape>
-          <o:OLEObject Type="Embed" ProgID="Equation.DSMT4" ShapeID="_x0000_i1036" DrawAspect="Content" ObjectID="_1729704669" r:id="rId29"/>
+          <o:OLEObject Type="Embed" ProgID="Equation.DSMT4" ShapeID="_x0000_i1037" DrawAspect="Content" ObjectID="_1828940861" r:id="rId29"/>
         </w:object>
       </w:r>
     </w:p>
@@ -10655,10 +10655,10 @@
           <w:position w:val="-12"/>
         </w:rPr>
         <w:object w:dxaOrig="4860" w:dyaOrig="360" w14:anchorId="4AAB0AD1">
-          <v:shape id="_x0000_i1037" type="#_x0000_t75" style="width:242.85pt;height:18.25pt" o:ole="">
+          <v:shape id="_x0000_i1038" type="#_x0000_t75" style="width:242.8pt;height:18.4pt" o:ole="">
             <v:imagedata r:id="rId30" o:title=""/>
           </v:shape>
-          <o:OLEObject Type="Embed" ProgID="Equation.DSMT4" ShapeID="_x0000_i1037" DrawAspect="Content" ObjectID="_1729704670" r:id="rId31"/>
+          <o:OLEObject Type="Embed" ProgID="Equation.DSMT4" ShapeID="_x0000_i1038" DrawAspect="Content" ObjectID="_1828940862" r:id="rId31"/>
         </w:object>
       </w:r>
     </w:p>
@@ -10673,10 +10673,10 @@
           <w:position w:val="-10"/>
         </w:rPr>
         <w:object w:dxaOrig="620" w:dyaOrig="320" w14:anchorId="22CED5EA">
-          <v:shape id="_x0000_i1038" type="#_x0000_t75" style="width:31.15pt;height:16.1pt" o:ole="">
+          <v:shape id="_x0000_i1039" type="#_x0000_t75" style="width:31pt;height:15.9pt" o:ole="">
             <v:imagedata r:id="rId32" o:title=""/>
           </v:shape>
-          <o:OLEObject Type="Embed" ProgID="Equation.DSMT4" ShapeID="_x0000_i1038" DrawAspect="Content" ObjectID="_1729704671" r:id="rId33"/>
+          <o:OLEObject Type="Embed" ProgID="Equation.DSMT4" ShapeID="_x0000_i1039" DrawAspect="Content" ObjectID="_1828940863" r:id="rId33"/>
         </w:object>
       </w:r>
     </w:p>
@@ -10716,14 +10716,12 @@
           <w:position w:val="-64"/>
         </w:rPr>
         <w:object w:dxaOrig="2400" w:dyaOrig="1400" w14:anchorId="7CDB9BA7">
-          <v:shape id="_x0000_i1040" type="#_x0000_t75" style="width:120.35pt;height:69.85pt" o:ole="">
+          <v:shape id="_x0000_i1040" type="#_x0000_t75" style="width:120.55pt;height:69.5pt" o:ole="">
             <v:imagedata r:id="rId34" o:title=""/>
           </v:shape>
-          <o:OLEObject Type="Embed" ProgID="Equation.DSMT4" ShapeID="_x0000_i1040" DrawAspect="Content" ObjectID="_1729704672" r:id="rId35"/>
+          <o:OLEObject Type="Embed" ProgID="Equation.DSMT4" ShapeID="_x0000_i1040" DrawAspect="Content" ObjectID="_1828940864" r:id="rId35"/>
         </w:object>
       </w:r>
-      <w:bookmarkStart w:id="0" w:name="_GoBack"/>
-      <w:bookmarkEnd w:id="0"/>
     </w:p>
     <w:p/>
     <w:p>
@@ -10744,7 +10742,7 @@
         <w:lastRenderedPageBreak/>
         <w:t>تمرین ۴</w:t>
       </w:r>
-      <w:bookmarkStart w:id="1" w:name="_Hlk118482597"/>
+      <w:bookmarkStart w:id="0" w:name="_Hlk118482597"/>
     </w:p>
     <w:tbl>
       <w:tblPr>
@@ -26137,23 +26135,6 @@
     </w:p>
     <w:p>
       <w:pPr>
-        <w:rPr>
-          <w:rFonts w:ascii="Vazirmatn" w:hAnsi="Vazirmatn" w:cs="Vazirmatn"/>
-          <w:rtl/>
-          <w:lang w:bidi="fa-IR"/>
-        </w:rPr>
-      </w:pPr>
-      <w:r>
-        <w:rPr>
-          <w:rFonts w:ascii="Vazirmatn" w:hAnsi="Vazirmatn" w:cs="Vazirmatn"/>
-          <w:rtl/>
-          <w:lang w:bidi="fa-IR"/>
-        </w:rPr>
-        <w:br w:type="page"/>
-      </w:r>
-    </w:p>
-    <w:p>
-      <w:pPr>
         <w:bidi/>
         <w:rPr>
           <w:rFonts w:ascii="Vazirmatn" w:hAnsi="Vazirmatn" w:cs="Vazirmatn"/>
@@ -26167,7 +26148,6 @@
           <w:rtl/>
           <w:lang w:bidi="fa-IR"/>
         </w:rPr>
-        <w:lastRenderedPageBreak/>
         <w:t xml:space="preserve">مرحله </w:t>
       </w:r>
       <w:r>
@@ -28981,6 +28961,23 @@
     </w:p>
     <w:p>
       <w:pPr>
+        <w:rPr>
+          <w:rFonts w:ascii="Vazirmatn" w:hAnsi="Vazirmatn" w:cs="Vazirmatn"/>
+          <w:rtl/>
+          <w:lang w:bidi="fa-IR"/>
+        </w:rPr>
+      </w:pPr>
+      <w:r>
+        <w:rPr>
+          <w:rFonts w:ascii="Vazirmatn" w:hAnsi="Vazirmatn" w:cs="Vazirmatn"/>
+          <w:rtl/>
+          <w:lang w:bidi="fa-IR"/>
+        </w:rPr>
+        <w:br w:type="page"/>
+      </w:r>
+    </w:p>
+    <w:p>
+      <w:pPr>
         <w:bidi/>
         <w:rPr>
           <w:rFonts w:ascii="Vazirmatn" w:hAnsi="Vazirmatn" w:cs="Vazirmatn"/>
@@ -28994,6 +28991,7 @@
           <w:rtl/>
           <w:lang w:bidi="fa-IR"/>
         </w:rPr>
+        <w:lastRenderedPageBreak/>
         <w:t xml:space="preserve">مرحله </w:t>
       </w:r>
       <w:r>
@@ -29907,23 +29905,6 @@
     </w:p>
     <w:p>
       <w:pPr>
-        <w:rPr>
-          <w:rFonts w:ascii="Vazirmatn" w:hAnsi="Vazirmatn" w:cs="Vazirmatn"/>
-          <w:rtl/>
-          <w:lang w:bidi="fa-IR"/>
-        </w:rPr>
-      </w:pPr>
-      <w:r>
-        <w:rPr>
-          <w:rFonts w:ascii="Vazirmatn" w:hAnsi="Vazirmatn" w:cs="Vazirmatn"/>
-          <w:rtl/>
-          <w:lang w:bidi="fa-IR"/>
-        </w:rPr>
-        <w:br w:type="page"/>
-      </w:r>
-    </w:p>
-    <w:p>
-      <w:pPr>
         <w:bidi/>
         <w:rPr>
           <w:rFonts w:ascii="Vazirmatn" w:hAnsi="Vazirmatn" w:cs="Vazirmatn"/>
@@ -29937,7 +29918,6 @@
           <w:rtl/>
           <w:lang w:bidi="fa-IR"/>
         </w:rPr>
-        <w:lastRenderedPageBreak/>
         <w:t xml:space="preserve">مرحله </w:t>
       </w:r>
       <w:r>
@@ -32273,6 +32253,23 @@
     </w:p>
     <w:p>
       <w:pPr>
+        <w:rPr>
+          <w:rFonts w:ascii="Vazirmatn" w:hAnsi="Vazirmatn" w:cs="Vazirmatn"/>
+          <w:rtl/>
+          <w:lang w:bidi="fa-IR"/>
+        </w:rPr>
+      </w:pPr>
+      <w:r>
+        <w:rPr>
+          <w:rFonts w:ascii="Vazirmatn" w:hAnsi="Vazirmatn" w:cs="Vazirmatn"/>
+          <w:rtl/>
+          <w:lang w:bidi="fa-IR"/>
+        </w:rPr>
+        <w:br w:type="page"/>
+      </w:r>
+    </w:p>
+    <w:p>
+      <w:pPr>
         <w:bidi/>
         <w:rPr>
           <w:rFonts w:ascii="Vazirmatn" w:hAnsi="Vazirmatn" w:cs="Vazirmatn"/>
@@ -32286,6 +32283,7 @@
           <w:rtl/>
           <w:lang w:bidi="fa-IR"/>
         </w:rPr>
+        <w:lastRenderedPageBreak/>
         <w:t xml:space="preserve">مرحله </w:t>
       </w:r>
       <w:r>
@@ -33199,23 +33197,6 @@
     </w:p>
     <w:p>
       <w:pPr>
-        <w:rPr>
-          <w:rFonts w:ascii="Vazirmatn" w:hAnsi="Vazirmatn" w:cs="Vazirmatn"/>
-          <w:rtl/>
-          <w:lang w:bidi="fa-IR"/>
-        </w:rPr>
-      </w:pPr>
-      <w:r>
-        <w:rPr>
-          <w:rFonts w:ascii="Vazirmatn" w:hAnsi="Vazirmatn" w:cs="Vazirmatn"/>
-          <w:rtl/>
-          <w:lang w:bidi="fa-IR"/>
-        </w:rPr>
-        <w:br w:type="page"/>
-      </w:r>
-    </w:p>
-    <w:p>
-      <w:pPr>
         <w:bidi/>
         <w:rPr>
           <w:rFonts w:ascii="Vazirmatn" w:hAnsi="Vazirmatn" w:cs="Vazirmatn"/>
@@ -33229,7 +33210,6 @@
           <w:rtl/>
           <w:lang w:bidi="fa-IR"/>
         </w:rPr>
-        <w:lastRenderedPageBreak/>
         <w:t xml:space="preserve">مرحله </w:t>
       </w:r>
       <w:r>
@@ -36075,14 +36055,6 @@
           <w:lang w:bidi="fa-IR"/>
         </w:rPr>
       </w:pPr>
-      <w:r>
-        <w:rPr>
-          <w:rFonts w:ascii="Vazirmatn" w:hAnsi="Vazirmatn" w:cs="Vazirmatn"/>
-          <w:rtl/>
-          <w:lang w:bidi="fa-IR"/>
-        </w:rPr>
-        <w:br w:type="page"/>
-      </w:r>
     </w:p>
     <w:tbl>
       <w:tblPr>
@@ -36119,7 +36091,6 @@
                 <w:rtl/>
                 <w:lang w:bidi="fa-IR"/>
               </w:rPr>
-              <w:lastRenderedPageBreak/>
               <w:t>شناسه</w:t>
             </w:r>
           </w:p>
@@ -44699,7 +44670,7 @@
           </w:p>
         </w:tc>
       </w:tr>
-      <w:bookmarkEnd w:id="1"/>
+      <w:bookmarkEnd w:id="0"/>
     </w:tbl>
     <w:p>
       <w:pPr>
@@ -44971,21 +44942,12 @@
         </w:rPr>
         <w:t xml:space="preserve">دسته‌بندی به روش </w:t>
       </w:r>
-      <w:proofErr w:type="spellStart"/>
       <w:r>
         <w:rPr>
           <w:rFonts w:ascii="Vazirmatn" w:hAnsi="Vazirmatn" w:cs="Vazirmatn"/>
           <w:lang w:bidi="fa-IR"/>
         </w:rPr>
-        <w:t>Sturge’s</w:t>
-      </w:r>
-      <w:proofErr w:type="spellEnd"/>
-      <w:r>
-        <w:rPr>
-          <w:rFonts w:ascii="Vazirmatn" w:hAnsi="Vazirmatn" w:cs="Vazirmatn"/>
-          <w:lang w:bidi="fa-IR"/>
-        </w:rPr>
-        <w:t xml:space="preserve"> Rule</w:t>
+        <w:t>Sturge’s Rule</w:t>
       </w:r>
       <w:r>
         <w:rPr>
@@ -45285,23 +45247,7 @@
           <w:rFonts w:ascii="Vazirmatn" w:eastAsiaTheme="minorEastAsia" w:hAnsi="Vazirmatn" w:cs="Vazirmatn"/>
           <w:lang w:bidi="fa-IR"/>
         </w:rPr>
-        <w:t xml:space="preserve">{3, 13, 15, 16, 16}, {19, 20, 20, 21, </w:t>
-      </w:r>
-      <w:proofErr w:type="gramStart"/>
-      <w:r>
-        <w:rPr>
-          <w:rFonts w:ascii="Vazirmatn" w:eastAsiaTheme="minorEastAsia" w:hAnsi="Vazirmatn" w:cs="Vazirmatn"/>
-          <w:lang w:bidi="fa-IR"/>
-        </w:rPr>
-        <w:t>22</w:t>
-      </w:r>
-      <w:proofErr w:type="gramEnd"/>
-      <w:r>
-        <w:rPr>
-          <w:rFonts w:ascii="Vazirmatn" w:eastAsiaTheme="minorEastAsia" w:hAnsi="Vazirmatn" w:cs="Vazirmatn"/>
-          <w:lang w:bidi="fa-IR"/>
-        </w:rPr>
-        <w:t>}, {22, 25, 25, 25, 25}, {</w:t>
+        <w:t>{3, 13, 15, 16, 16}, {19, 20, 20, 21, 22}, {22, 25, 25, 25, 25}, {</w:t>
       </w:r>
       <w:r>
         <w:rPr>
@@ -47783,7 +47729,6 @@
         </w:rPr>
         <w:t>واریانس درصد چربی (</w:t>
       </w:r>
-      <w:proofErr w:type="spellStart"/>
       <w:r>
         <w:rPr>
           <w:rFonts w:ascii="Vazirmatn" w:hAnsi="Vazirmatn" w:cs="Vazirmatn"/>
@@ -47799,7 +47744,6 @@
         </w:rPr>
         <w:t>y</w:t>
       </w:r>
-      <w:proofErr w:type="spellEnd"/>
       <w:r>
         <w:rPr>
           <w:rFonts w:ascii="Vazirmatn" w:hAnsi="Vazirmatn" w:cs="Vazirmatn" w:hint="cs"/>
@@ -47978,7 +47922,7 @@
 </file>
 
 <file path=word/styles.xml><?xml version="1.0" encoding="utf-8"?>
-<w:styles xmlns:mc="http://schemas.openxmlformats.org/markup-compatibility/2006" xmlns:r="http://schemas.openxmlformats.org/officeDocument/2006/relationships" xmlns:w="http://schemas.openxmlformats.org/wordprocessingml/2006/main" xmlns:w14="http://schemas.microsoft.com/office/word/2010/wordml" xmlns:w15="http://schemas.microsoft.com/office/word/2012/wordml" mc:Ignorable="w14 w15">
+<w:styles xmlns:mc="http://schemas.openxmlformats.org/markup-compatibility/2006" xmlns:r="http://schemas.openxmlformats.org/officeDocument/2006/relationships" xmlns:w="http://schemas.openxmlformats.org/wordprocessingml/2006/main" xmlns:w14="http://schemas.microsoft.com/office/word/2010/wordml" xmlns:w15="http://schemas.microsoft.com/office/word/2012/wordml" xmlns:w16cex="http://schemas.microsoft.com/office/word/2018/wordml/cex" xmlns:w16cid="http://schemas.microsoft.com/office/word/2016/wordml/cid" xmlns:w16="http://schemas.microsoft.com/office/word/2018/wordml" xmlns:w16du="http://schemas.microsoft.com/office/word/2023/wordml/word16du" xmlns:w16sdtdh="http://schemas.microsoft.com/office/word/2020/wordml/sdtdatahash" xmlns:w16sdtfl="http://schemas.microsoft.com/office/word/2024/wordml/sdtformatlock" xmlns:w16se="http://schemas.microsoft.com/office/word/2015/wordml/symex" mc:Ignorable="w14 w15 w16se w16cid w16 w16cex w16sdtdh w16sdtfl w16du">
   <w:docDefaults>
     <w:rPrDefault>
       <w:rPr>
@@ -47994,7 +47938,7 @@
       </w:pPr>
     </w:pPrDefault>
   </w:docDefaults>
-  <w:latentStyles w:defLockedState="0" w:defUIPriority="99" w:defSemiHidden="0" w:defUnhideWhenUsed="0" w:defQFormat="0" w:count="371">
+  <w:latentStyles w:defLockedState="0" w:defUIPriority="99" w:defSemiHidden="0" w:defUnhideWhenUsed="0" w:defQFormat="0" w:count="376">
     <w:lsdException w:name="Normal" w:uiPriority="0" w:qFormat="1"/>
     <w:lsdException w:name="heading 1" w:uiPriority="9" w:qFormat="1"/>
     <w:lsdException w:name="heading 2" w:semiHidden="1" w:uiPriority="9" w:unhideWhenUsed="1" w:qFormat="1"/>
@@ -48366,6 +48310,11 @@
     <w:lsdException w:name="List Table 5 Dark Accent 6" w:uiPriority="50"/>
     <w:lsdException w:name="List Table 6 Colorful Accent 6" w:uiPriority="51"/>
     <w:lsdException w:name="List Table 7 Colorful Accent 6" w:uiPriority="52"/>
+    <w:lsdException w:name="Mention" w:semiHidden="1" w:unhideWhenUsed="1"/>
+    <w:lsdException w:name="Smart Hyperlink" w:semiHidden="1" w:unhideWhenUsed="1"/>
+    <w:lsdException w:name="Hashtag" w:semiHidden="1" w:unhideWhenUsed="1"/>
+    <w:lsdException w:name="Unresolved Mention" w:semiHidden="1" w:unhideWhenUsed="1"/>
+    <w:lsdException w:name="Smart Link" w:semiHidden="1" w:unhideWhenUsed="1"/>
   </w:latentStyles>
   <w:style w:type="paragraph" w:default="1" w:styleId="Normal">
     <w:name w:val="Normal"/>
@@ -48510,7 +48459,6 @@
       <w:spacing w:after="0" w:line="240" w:lineRule="auto"/>
     </w:pPr>
     <w:tblPr>
-      <w:tblInd w:w="0" w:type="dxa"/>
       <w:tblBorders>
         <w:top w:val="single" w:sz="4" w:space="0" w:color="auto"/>
         <w:left w:val="single" w:sz="4" w:space="0" w:color="auto"/>
@@ -48519,12 +48467,6 @@
         <w:insideH w:val="single" w:sz="4" w:space="0" w:color="auto"/>
         <w:insideV w:val="single" w:sz="4" w:space="0" w:color="auto"/>
       </w:tblBorders>
-      <w:tblCellMar>
-        <w:top w:w="0" w:type="dxa"/>
-        <w:left w:w="108" w:type="dxa"/>
-        <w:bottom w:w="0" w:type="dxa"/>
-        <w:right w:w="108" w:type="dxa"/>
-      </w:tblCellMar>
     </w:tblPr>
   </w:style>
   <w:style w:type="character" w:styleId="PlaceholderText">

</xml_diff>